<commit_message>
ajuste no relatorio e upload da apresentacao
</commit_message>
<xml_diff>
--- a/Relatorio.docx
+++ b/Relatorio.docx
@@ -50,7 +50,7 @@
     </w:p>
     <w:p>
       <w:pPr>
-        <w:ind w:firstLine="360"/>
+        <w:ind w:firstLine="708"/>
         <w:jc w:val="both"/>
       </w:pPr>
       <w:r>
@@ -120,7 +120,7 @@
     </w:p>
     <w:p>
       <w:pPr>
-        <w:ind w:firstLine="360"/>
+        <w:ind w:firstLine="708"/>
         <w:jc w:val="both"/>
       </w:pPr>
       <w:r>
@@ -156,7 +156,7 @@
     </w:p>
     <w:p>
       <w:pPr>
-        <w:ind w:firstLine="360"/>
+        <w:ind w:firstLine="708"/>
         <w:jc w:val="both"/>
       </w:pPr>
       <w:r>
@@ -285,6 +285,7 @@
     </w:p>
     <w:p>
       <w:pPr>
+        <w:ind w:firstLine="708"/>
         <w:jc w:val="both"/>
       </w:pPr>
       <w:r>
@@ -561,6 +562,7 @@
     </w:p>
     <w:p>
       <w:pPr>
+        <w:ind w:firstLine="708"/>
         <w:jc w:val="both"/>
       </w:pPr>
       <w:r>
@@ -1313,7 +1315,13 @@
         <w:t xml:space="preserve">Chama a atenção a diferença no estado do Acre, </w:t>
       </w:r>
       <w:r>
-        <w:t>podemos rodar o teste t para verificar se a relevância estatística para este público:</w:t>
+        <w:t xml:space="preserve">podemos rodar o teste t para verificar se </w:t>
+      </w:r>
+      <w:r>
+        <w:t>há</w:t>
+      </w:r>
+      <w:r>
+        <w:t xml:space="preserve"> relevância estatística para este público:</w:t>
       </w:r>
     </w:p>
     <w:p>
@@ -1321,14 +1329,11 @@
         <w:jc w:val="center"/>
       </w:pPr>
       <w:r>
-        <w:rPr>
-          <w:noProof/>
-        </w:rPr>
         <w:drawing>
-          <wp:inline distT="0" distB="0" distL="0" distR="0" wp14:anchorId="19CA2F72" wp14:editId="5F14910E">
-            <wp:extent cx="5400040" cy="518795"/>
-            <wp:effectExtent l="0" t="0" r="0" b="0"/>
-            <wp:docPr id="825404111" name="Imagem 1"/>
+          <wp:inline distT="0" distB="0" distL="0" distR="0" wp14:anchorId="65D84AC1" wp14:editId="1D0E1CC0">
+            <wp:extent cx="5400040" cy="586740"/>
+            <wp:effectExtent l="0" t="0" r="0" b="3810"/>
+            <wp:docPr id="773452964" name="Imagem 1"/>
             <wp:cNvGraphicFramePr>
               <a:graphicFrameLocks xmlns:a="http://schemas.openxmlformats.org/drawingml/2006/main" noChangeAspect="1"/>
             </wp:cNvGraphicFramePr>
@@ -1336,7 +1341,7 @@
               <a:graphicData uri="http://schemas.openxmlformats.org/drawingml/2006/picture">
                 <pic:pic xmlns:pic="http://schemas.openxmlformats.org/drawingml/2006/picture">
                   <pic:nvPicPr>
-                    <pic:cNvPr id="825404111" name=""/>
+                    <pic:cNvPr id="773452964" name=""/>
                     <pic:cNvPicPr/>
                   </pic:nvPicPr>
                   <pic:blipFill>
@@ -1348,7 +1353,7 @@
                   <pic:spPr>
                     <a:xfrm>
                       <a:off x="0" y="0"/>
-                      <a:ext cx="5400040" cy="518795"/>
+                      <a:ext cx="5400040" cy="586740"/>
                     </a:xfrm>
                     <a:prstGeom prst="rect">
                       <a:avLst/>

</xml_diff>